<commit_message>
Templates for missing cin_plans s47_enquiries added
</commit_message>
<xml_diff>
--- a/deployment_extracts/mosaic/live/Mosaic SSD Dataset Configuration.docx
+++ b/deployment_extracts/mosaic/live/Mosaic SSD Dataset Configuration.docx
@@ -1,6 +1,6 @@
 
 <file path=word/document.xml><?xml version="1.0" encoding="utf-8"?>
-<w:document xmlns:wpc="http://schemas.microsoft.com/office/word/2010/wordprocessingCanvas" xmlns:cx="http://schemas.microsoft.com/office/drawing/2014/chartex" xmlns:cx1="http://schemas.microsoft.com/office/drawing/2015/9/8/chartex" xmlns:cx2="http://schemas.microsoft.com/office/drawing/2015/10/21/chartex" xmlns:cx3="http://schemas.microsoft.com/office/drawing/2016/5/9/chartex" xmlns:cx4="http://schemas.microsoft.com/office/drawing/2016/5/10/chartex" xmlns:cx5="http://schemas.microsoft.com/office/drawing/2016/5/11/chartex" xmlns:cx6="http://schemas.microsoft.com/office/drawing/2016/5/12/chartex" xmlns:cx7="http://schemas.microsoft.com/office/drawing/2016/5/13/chartex" xmlns:cx8="http://schemas.microsoft.com/office/drawing/2016/5/14/chartex" xmlns:mc="http://schemas.openxmlformats.org/markup-compatibility/2006" xmlns:aink="http://schemas.microsoft.com/office/drawing/2016/ink" xmlns:am3d="http://schemas.microsoft.com/office/drawing/2017/model3d" xmlns:o="urn:schemas-microsoft-com:office:office" xmlns:oel="http://schemas.microsoft.com/office/2019/extlst" xmlns:r="http://schemas.openxmlformats.org/officeDocument/2006/relationships" xmlns:m="http://schemas.openxmlformats.org/officeDocument/2006/math" xmlns:v="urn:schemas-microsoft-com:vml" xmlns:wp14="http://schemas.microsoft.com/office/word/2010/wordprocessingDrawing" xmlns:wp="http://schemas.openxmlformats.org/drawingml/2006/wordprocessingDrawing" xmlns:w10="urn:schemas-microsoft-com:office:word" xmlns:w="http://schemas.openxmlformats.org/wordprocessingml/2006/main" xmlns:w14="http://schemas.microsoft.com/office/word/2010/wordml" xmlns:w15="http://schemas.microsoft.com/office/word/2012/wordml" xmlns:w16cex="http://schemas.microsoft.com/office/word/2018/wordml/cex" xmlns:w16cid="http://schemas.microsoft.com/office/word/2016/wordml/cid" xmlns:w16="http://schemas.microsoft.com/office/word/2018/wordml" xmlns:w16sdtdh="http://schemas.microsoft.com/office/word/2020/wordml/sdtdatahash" xmlns:w16se="http://schemas.microsoft.com/office/word/2015/wordml/symex" xmlns:wpg="http://schemas.microsoft.com/office/word/2010/wordprocessingGroup" xmlns:wpi="http://schemas.microsoft.com/office/word/2010/wordprocessingInk" xmlns:wne="http://schemas.microsoft.com/office/word/2006/wordml" xmlns:wps="http://schemas.microsoft.com/office/word/2010/wordprocessingShape" mc:Ignorable="w14 w15 w16se w16cid w16 w16cex w16sdtdh wp14">
+<w:document xmlns:wpc="http://schemas.microsoft.com/office/word/2010/wordprocessingCanvas" xmlns:cx="http://schemas.microsoft.com/office/drawing/2014/chartex" xmlns:cx1="http://schemas.microsoft.com/office/drawing/2015/9/8/chartex" xmlns:cx2="http://schemas.microsoft.com/office/drawing/2015/10/21/chartex" xmlns:cx3="http://schemas.microsoft.com/office/drawing/2016/5/9/chartex" xmlns:cx4="http://schemas.microsoft.com/office/drawing/2016/5/10/chartex" xmlns:cx5="http://schemas.microsoft.com/office/drawing/2016/5/11/chartex" xmlns:cx6="http://schemas.microsoft.com/office/drawing/2016/5/12/chartex" xmlns:cx7="http://schemas.microsoft.com/office/drawing/2016/5/13/chartex" xmlns:cx8="http://schemas.microsoft.com/office/drawing/2016/5/14/chartex" xmlns:mc="http://schemas.openxmlformats.org/markup-compatibility/2006" xmlns:aink="http://schemas.microsoft.com/office/drawing/2016/ink" xmlns:am3d="http://schemas.microsoft.com/office/drawing/2017/model3d" xmlns:o="urn:schemas-microsoft-com:office:office" xmlns:oel="http://schemas.microsoft.com/office/2019/extlst" xmlns:r="http://schemas.openxmlformats.org/officeDocument/2006/relationships" xmlns:m="http://schemas.openxmlformats.org/officeDocument/2006/math" xmlns:v="urn:schemas-microsoft-com:vml" xmlns:wp14="http://schemas.microsoft.com/office/word/2010/wordprocessingDrawing" xmlns:wp="http://schemas.openxmlformats.org/drawingml/2006/wordprocessingDrawing" xmlns:w10="urn:schemas-microsoft-com:office:word" xmlns:w="http://schemas.openxmlformats.org/wordprocessingml/2006/main" xmlns:w14="http://schemas.microsoft.com/office/word/2010/wordml" xmlns:w15="http://schemas.microsoft.com/office/word/2012/wordml" xmlns:w16cex="http://schemas.microsoft.com/office/word/2018/wordml/cex" xmlns:w16cid="http://schemas.microsoft.com/office/word/2016/wordml/cid" xmlns:w16="http://schemas.microsoft.com/office/word/2018/wordml" xmlns:w16du="http://schemas.microsoft.com/office/word/2023/wordml/word16du" xmlns:w16sdtdh="http://schemas.microsoft.com/office/word/2020/wordml/sdtdatahash" xmlns:w16sdtfl="http://schemas.microsoft.com/office/word/2024/wordml/sdtformatlock" xmlns:w16se="http://schemas.microsoft.com/office/word/2015/wordml/symex" xmlns:wpg="http://schemas.microsoft.com/office/word/2010/wordprocessingGroup" xmlns:wpi="http://schemas.microsoft.com/office/word/2010/wordprocessingInk" xmlns:wne="http://schemas.microsoft.com/office/word/2006/wordml" xmlns:wps="http://schemas.microsoft.com/office/word/2010/wordprocessingShape" mc:Ignorable="w14 w15 w16se w16cid w16 w16cex w16sdtdh w16sdtfl w16du wp14">
   <w:body>
     <w:p>
       <w:pPr>
@@ -2677,7 +2677,15 @@
     </w:p>
     <w:p>
       <w:r>
-        <w:t xml:space="preserve">When the procedures are run they will create a set of </w:t>
+        <w:t xml:space="preserve">When the procedures are </w:t>
+      </w:r>
+      <w:proofErr w:type="gramStart"/>
+      <w:r>
+        <w:t>run</w:t>
+      </w:r>
+      <w:proofErr w:type="gramEnd"/>
+      <w:r>
+        <w:t xml:space="preserve"> they will create a set of </w:t>
       </w:r>
       <w:r>
         <w:t xml:space="preserve">global </w:t>
@@ -2729,7 +2737,23 @@
         <w:t xml:space="preserve"> i.e. the “DM_” tables</w:t>
       </w:r>
       <w:r>
-        <w:t>.  Where possible, the filters and groups that are used to configure the out-of-the-box statutory and operational reports are used.  Therefore, your local mapping will need to be up to date in order for these procedures to work correctly.  This includes particularly the mapping for the CiN Census.</w:t>
+        <w:t xml:space="preserve">.  Where possible, the filters and groups that are used to configure the out-of-the-box statutory and operational reports are used.  Therefore, your local mapping will need to be up to date </w:t>
+      </w:r>
+      <w:proofErr w:type="gramStart"/>
+      <w:r>
+        <w:t>in order for</w:t>
+      </w:r>
+      <w:proofErr w:type="gramEnd"/>
+      <w:r>
+        <w:t xml:space="preserve"> these procedures to work correctly.  This includes particularly the mapping for the </w:t>
+      </w:r>
+      <w:proofErr w:type="spellStart"/>
+      <w:r>
+        <w:t>CiN</w:t>
+      </w:r>
+      <w:proofErr w:type="spellEnd"/>
+      <w:r>
+        <w:t xml:space="preserve"> Census.</w:t>
       </w:r>
     </w:p>
     <w:p>
@@ -2770,7 +2794,15 @@
         <w:t xml:space="preserve"> This is taken from the DM_CIN_REFERRALS.REFERRAL_ID column, so </w:t>
       </w:r>
       <w:r>
-        <w:t>the mapping for the CiN Census will need to be complete.  Please see the documentation supplied with Mosaic for details on how to do that.</w:t>
+        <w:t xml:space="preserve">the mapping for the </w:t>
+      </w:r>
+      <w:proofErr w:type="spellStart"/>
+      <w:r>
+        <w:t>CiN</w:t>
+      </w:r>
+      <w:proofErr w:type="spellEnd"/>
+      <w:r>
+        <w:t xml:space="preserve"> Census will need to be complete.  Please see the documentation supplied with Mosaic for details on how to do that.</w:t>
       </w:r>
     </w:p>
     <w:p>
@@ -2798,7 +2830,15 @@
         <w:t xml:space="preserve">Open </w:t>
       </w:r>
       <w:r>
-        <w:t>the ‘populate_ssd_data_warehouse’ script in SQL Server Management Studio</w:t>
+        <w:t>the ‘</w:t>
+      </w:r>
+      <w:proofErr w:type="spellStart"/>
+      <w:r>
+        <w:t>populate_ssd_data_warehouse</w:t>
+      </w:r>
+      <w:proofErr w:type="spellEnd"/>
+      <w:r>
+        <w:t>’ script in SQL Server Management Studio</w:t>
       </w:r>
       <w:r>
         <w:t xml:space="preserve"> or Azure Data Studio.</w:t>
@@ -2882,7 +2922,15 @@
     </w:p>
     <w:p>
       <w:r>
-        <w:t>Type “##populate_ssd_main &lt;you</w:t>
+        <w:t>Type “##</w:t>
+      </w:r>
+      <w:proofErr w:type="spellStart"/>
+      <w:r>
+        <w:t>populate_ssd_main</w:t>
+      </w:r>
+      <w:proofErr w:type="spellEnd"/>
+      <w:r>
+        <w:t xml:space="preserve"> &lt;you</w:t>
       </w:r>
       <w:r>
         <w:t>r</w:t>
@@ -2891,12 +2939,28 @@
         <w:t xml:space="preserve"> desired number of financial years&gt;”</w:t>
       </w:r>
       <w:r>
-        <w:t xml:space="preserve"> e.g. “##populate_ssd_main 2” for 2 financial years data.  Click ‘Execute’.</w:t>
-      </w:r>
-    </w:p>
-    <w:p>
-      <w:r>
-        <w:t>The procedures will run and the tables will be created.</w:t>
+        <w:t xml:space="preserve"> e.g. “##</w:t>
+      </w:r>
+      <w:proofErr w:type="spellStart"/>
+      <w:r>
+        <w:t>populate_ssd_main</w:t>
+      </w:r>
+      <w:proofErr w:type="spellEnd"/>
+      <w:r>
+        <w:t xml:space="preserve"> 2” for 2 financial years data.  Click ‘Execute’.</w:t>
+      </w:r>
+    </w:p>
+    <w:p>
+      <w:r>
+        <w:t xml:space="preserve">The procedures will </w:t>
+      </w:r>
+      <w:proofErr w:type="gramStart"/>
+      <w:r>
+        <w:t>run</w:t>
+      </w:r>
+      <w:proofErr w:type="gramEnd"/>
+      <w:r>
+        <w:t xml:space="preserve"> and the tables will be created.</w:t>
       </w:r>
     </w:p>
     <w:p>
@@ -3411,8 +3475,13 @@
         <w:t>@</w:t>
       </w:r>
       <w:r>
-        <w:t>eh_step_types</w:t>
-      </w:r>
+        <w:t>eh_step_</w:t>
+      </w:r>
+      <w:proofErr w:type="gramStart"/>
+      <w:r>
+        <w:t>types</w:t>
+      </w:r>
+      <w:proofErr w:type="gramEnd"/>
       <w:r>
         <w:rPr>
           <w:b/>
@@ -3482,13 +3551,21 @@
         <w:t xml:space="preserve"> </w:t>
       </w:r>
       <w:r>
-        <w:t>A”</w:t>
+        <w:t>A</w:t>
+      </w:r>
+      <w:proofErr w:type="gramStart"/>
+      <w:r>
+        <w:t>”</w:t>
       </w:r>
       <w:r>
         <w:t xml:space="preserve">, </w:t>
       </w:r>
       <w:r>
-        <w:t xml:space="preserve"> the </w:t>
+        <w:t xml:space="preserve"> the</w:t>
+      </w:r>
+      <w:proofErr w:type="gramEnd"/>
+      <w:r>
+        <w:t xml:space="preserve"> </w:t>
       </w:r>
       <w:r>
         <w:t xml:space="preserve">end date of </w:t>
@@ -3745,8 +3822,13 @@
             <w:r>
               <w:t xml:space="preserve"> represent </w:t>
             </w:r>
-            <w:r>
-              <w:t>CiN Visits</w:t>
+            <w:proofErr w:type="spellStart"/>
+            <w:r>
+              <w:t>CiN</w:t>
+            </w:r>
+            <w:proofErr w:type="spellEnd"/>
+            <w:r>
+              <w:t xml:space="preserve"> Visits</w:t>
             </w:r>
             <w:r>
               <w:t>.</w:t>
@@ -3828,7 +3910,15 @@
               <w:cnfStyle w:val="000000000000" w:firstRow="0" w:lastRow="0" w:firstColumn="0" w:lastColumn="0" w:oddVBand="0" w:evenVBand="0" w:oddHBand="0" w:evenHBand="0" w:firstRowFirstColumn="0" w:firstRowLastColumn="0" w:lastRowFirstColumn="0" w:lastRowLastColumn="0"/>
             </w:pPr>
             <w:r>
-              <w:t xml:space="preserve">List all the question user codes that are used to capture whether or not a child </w:t>
+              <w:t xml:space="preserve">List all the question user codes that are used to capture </w:t>
+            </w:r>
+            <w:proofErr w:type="gramStart"/>
+            <w:r>
+              <w:t>whether or not</w:t>
+            </w:r>
+            <w:proofErr w:type="gramEnd"/>
+            <w:r>
+              <w:t xml:space="preserve"> a child </w:t>
             </w:r>
             <w:r>
               <w:t>bedroom was seen during a visit</w:t>
@@ -3886,7 +3976,15 @@
               <w:cnfStyle w:val="000000100000" w:firstRow="0" w:lastRow="0" w:firstColumn="0" w:lastColumn="0" w:oddVBand="0" w:evenVBand="0" w:oddHBand="1" w:evenHBand="0" w:firstRowFirstColumn="0" w:firstRowLastColumn="0" w:lastRowFirstColumn="0" w:lastRowLastColumn="0"/>
             </w:pPr>
             <w:r>
-              <w:t>List all the question user codes that are used to capture whether or not a child was seen AT ALL during a visit i.e. not just seen alone.  This variable will only affect visits recorded as workflow steps i.e. not in the visits screen.</w:t>
+              <w:t xml:space="preserve">List all the question user codes that are used to capture </w:t>
+            </w:r>
+            <w:proofErr w:type="gramStart"/>
+            <w:r>
+              <w:t>whether or not</w:t>
+            </w:r>
+            <w:proofErr w:type="gramEnd"/>
+            <w:r>
+              <w:t xml:space="preserve"> a child was seen AT ALL during a visit i.e. not just seen alone.  This variable will only affect visits recorded as workflow steps i.e. not in the visits screen.</w:t>
             </w:r>
           </w:p>
           <w:p>
@@ -4184,7 +4282,15 @@
               <w:cnfStyle w:val="000000000000" w:firstRow="0" w:lastRow="0" w:firstColumn="0" w:lastColumn="0" w:oddVBand="0" w:evenVBand="0" w:oddHBand="0" w:evenHBand="0" w:firstRowFirstColumn="0" w:firstRowLastColumn="0" w:lastRowFirstColumn="0" w:lastRowLastColumn="0"/>
             </w:pPr>
             <w:r>
-              <w:t>List all the question user codes that are used to capture whether or not a child was seen AT ALL during a visit i.e. not just seen alone.  This variable will only affect visits recorded as workflow steps i.e. not in the visits screen.</w:t>
+              <w:t xml:space="preserve">List all the question user codes that are used to capture </w:t>
+            </w:r>
+            <w:proofErr w:type="gramStart"/>
+            <w:r>
+              <w:t>whether or not</w:t>
+            </w:r>
+            <w:proofErr w:type="gramEnd"/>
+            <w:r>
+              <w:t xml:space="preserve"> a child was seen AT ALL during a visit i.e. not just seen alone.  This variable will only affect visits recorded as workflow steps i.e. not in the visits screen.</w:t>
             </w:r>
           </w:p>
           <w:p>
@@ -4763,7 +4869,15 @@
               <w:cnfStyle w:val="000000100000" w:firstRow="0" w:lastRow="0" w:firstColumn="0" w:lastColumn="0" w:oddVBand="0" w:evenVBand="0" w:oddHBand="1" w:evenHBand="0" w:firstRowFirstColumn="0" w:firstRowLastColumn="0" w:lastRowFirstColumn="0" w:lastRowLastColumn="0"/>
             </w:pPr>
             <w:r>
-              <w:t xml:space="preserve">List all the question user codes that are used to capture the immigration status of the child.  It does not matter which step types these questions are attached to, but they should be part of a repeating table/section which also contains the start date and end date of </w:t>
+              <w:t xml:space="preserve">List all the question user codes that are used to capture the immigration status of the child.  It does not matter which step </w:t>
+            </w:r>
+            <w:proofErr w:type="gramStart"/>
+            <w:r>
+              <w:t>types</w:t>
+            </w:r>
+            <w:proofErr w:type="gramEnd"/>
+            <w:r>
+              <w:t xml:space="preserve"> these questions are attached to, but they should be part of a repeating table/section which also contains the start date and end date of </w:t>
             </w:r>
             <w:r>
               <w:t>the immigration status</w:t>
@@ -4818,7 +4932,15 @@
               <w:t xml:space="preserve">start date of the </w:t>
             </w:r>
             <w:r>
-              <w:t>immigration status of the child.  It does not matter which step types these questions are attached to, but they should be part of a repeating table/section which also contains the immigration status and end date of the immigration status.</w:t>
+              <w:t xml:space="preserve">immigration status of the child.  It does not matter which step </w:t>
+            </w:r>
+            <w:proofErr w:type="gramStart"/>
+            <w:r>
+              <w:t>types</w:t>
+            </w:r>
+            <w:proofErr w:type="gramEnd"/>
+            <w:r>
+              <w:t xml:space="preserve"> these questions are attached to, but they should be part of a repeating table/section which also contains the immigration status and end date of the immigration status.</w:t>
             </w:r>
           </w:p>
           <w:p>
@@ -4883,7 +5005,15 @@
               <w:cnfStyle w:val="000000100000" w:firstRow="0" w:lastRow="0" w:firstColumn="0" w:lastColumn="0" w:oddVBand="0" w:evenVBand="0" w:oddHBand="1" w:evenHBand="0" w:firstRowFirstColumn="0" w:firstRowLastColumn="0" w:lastRowFirstColumn="0" w:lastRowLastColumn="0"/>
             </w:pPr>
             <w:r>
-              <w:t xml:space="preserve">It does not matter which step types these questions are attached to, but they should be part of a repeating table/section which also contains the immigration status and </w:t>
+              <w:t xml:space="preserve">It does not matter which step </w:t>
+            </w:r>
+            <w:proofErr w:type="gramStart"/>
+            <w:r>
+              <w:t>types</w:t>
+            </w:r>
+            <w:proofErr w:type="gramEnd"/>
+            <w:r>
+              <w:t xml:space="preserve"> these questions are attached to, but they should be part of a repeating table/section which also contains the immigration status and </w:t>
             </w:r>
             <w:r>
               <w:t>start</w:t>
@@ -5287,7 +5417,15 @@
               <w:cnfStyle w:val="000000000000" w:firstRow="0" w:lastRow="0" w:firstColumn="0" w:lastColumn="0" w:oddVBand="0" w:evenVBand="0" w:oddHBand="0" w:evenHBand="0" w:firstRowFirstColumn="0" w:firstRowLastColumn="0" w:lastRowFirstColumn="0" w:lastRowLastColumn="0"/>
             </w:pPr>
             <w:r>
-              <w:t>List all the question user codes that are used to capture whether or not a child bedroom was seen during a visit.  This variable will only affect visits recorded as workflow steps i.e. not in the visits screen.</w:t>
+              <w:t xml:space="preserve">List all the question user codes that are used to capture </w:t>
+            </w:r>
+            <w:proofErr w:type="gramStart"/>
+            <w:r>
+              <w:t>whether or not</w:t>
+            </w:r>
+            <w:proofErr w:type="gramEnd"/>
+            <w:r>
+              <w:t xml:space="preserve"> a child bedroom was seen during a visit.  This variable will only affect visits recorded as workflow steps i.e. not in the visits screen.</w:t>
             </w:r>
           </w:p>
           <w:p>
@@ -5333,7 +5471,15 @@
               <w:cnfStyle w:val="000000100000" w:firstRow="0" w:lastRow="0" w:firstColumn="0" w:lastColumn="0" w:oddVBand="0" w:evenVBand="0" w:oddHBand="1" w:evenHBand="0" w:firstRowFirstColumn="0" w:firstRowLastColumn="0" w:lastRowFirstColumn="0" w:lastRowLastColumn="0"/>
             </w:pPr>
             <w:r>
-              <w:t>List all the question user codes that are used to capture whether or not a child was seen AT ALL during a visit i.e. not just seen alone.  This variable will only affect visits recorded as workflow steps i.e. not in the visits screen.</w:t>
+              <w:t xml:space="preserve">List all the question user codes that are used to capture </w:t>
+            </w:r>
+            <w:proofErr w:type="gramStart"/>
+            <w:r>
+              <w:t>whether or not</w:t>
+            </w:r>
+            <w:proofErr w:type="gramEnd"/>
+            <w:r>
+              <w:t xml:space="preserve"> a child was seen AT ALL during a visit i.e. not just seen alone.  This variable will only affect visits recorded as workflow steps i.e. not in the visits screen.</w:t>
             </w:r>
           </w:p>
           <w:p>
@@ -5572,7 +5718,15 @@
               <w:cnfStyle w:val="000000100000" w:firstRow="0" w:lastRow="0" w:firstColumn="0" w:lastColumn="0" w:oddVBand="0" w:evenVBand="0" w:oddHBand="1" w:evenHBand="0" w:firstRowFirstColumn="0" w:firstRowLastColumn="0" w:lastRowFirstColumn="0" w:lastRowLastColumn="0"/>
             </w:pPr>
             <w:r>
-              <w:t>It does not matter which step types these questions are attached to</w:t>
+              <w:t xml:space="preserve">It does not matter which step </w:t>
+            </w:r>
+            <w:proofErr w:type="gramStart"/>
+            <w:r>
+              <w:t>types</w:t>
+            </w:r>
+            <w:proofErr w:type="gramEnd"/>
+            <w:r>
+              <w:t xml:space="preserve"> these questions are attached to</w:t>
             </w:r>
             <w:r>
               <w:t>.</w:t>
@@ -5643,7 +5797,15 @@
               <w:cnfStyle w:val="000000000000" w:firstRow="0" w:lastRow="0" w:firstColumn="0" w:lastColumn="0" w:oddVBand="0" w:evenVBand="0" w:oddHBand="0" w:evenHBand="0" w:firstRowFirstColumn="0" w:firstRowLastColumn="0" w:lastRowFirstColumn="0" w:lastRowLastColumn="0"/>
             </w:pPr>
             <w:r>
-              <w:t>It does not matter which step types these questions are attached to</w:t>
+              <w:t xml:space="preserve">It does not matter which step </w:t>
+            </w:r>
+            <w:proofErr w:type="gramStart"/>
+            <w:r>
+              <w:t>types</w:t>
+            </w:r>
+            <w:proofErr w:type="gramEnd"/>
+            <w:r>
+              <w:t xml:space="preserve"> these questions are attached to</w:t>
             </w:r>
             <w:r>
               <w:t>.</w:t>
@@ -5694,8 +5856,13 @@
             <w:r>
               <w:t xml:space="preserve">List all the question user codes that are used to capture </w:t>
             </w:r>
-            <w:r>
-              <w:t xml:space="preserve">whether or not a child </w:t>
+            <w:proofErr w:type="gramStart"/>
+            <w:r>
+              <w:t>whether or not</w:t>
+            </w:r>
+            <w:proofErr w:type="gramEnd"/>
+            <w:r>
+              <w:t xml:space="preserve"> a child </w:t>
             </w:r>
             <w:r>
               <w:t>received</w:t>
@@ -5717,7 +5884,15 @@
               <w:cnfStyle w:val="000000100000" w:firstRow="0" w:lastRow="0" w:firstColumn="0" w:lastColumn="0" w:oddVBand="0" w:evenVBand="0" w:oddHBand="1" w:evenHBand="0" w:firstRowFirstColumn="0" w:firstRowLastColumn="0" w:lastRowFirstColumn="0" w:lastRowLastColumn="0"/>
             </w:pPr>
             <w:r>
-              <w:t>It does not matter which step types these questions are attached to</w:t>
+              <w:t xml:space="preserve">It does not matter which step </w:t>
+            </w:r>
+            <w:proofErr w:type="gramStart"/>
+            <w:r>
+              <w:t>types</w:t>
+            </w:r>
+            <w:proofErr w:type="gramEnd"/>
+            <w:r>
+              <w:t xml:space="preserve"> these questions are attached to</w:t>
             </w:r>
             <w:r>
               <w:t>.</w:t>
@@ -7143,7 +7318,15 @@
         <w:t xml:space="preserve">which </w:t>
       </w:r>
       <w:r>
-        <w:t>have been recorded in Mosaic.  In order to be included the placement needs to have taken place, at least in part, within the financial years included.</w:t>
+        <w:t xml:space="preserve">have been recorded in Mosaic.  </w:t>
+      </w:r>
+      <w:proofErr w:type="gramStart"/>
+      <w:r>
+        <w:t>In order to</w:t>
+      </w:r>
+      <w:proofErr w:type="gramEnd"/>
+      <w:r>
+        <w:t xml:space="preserve"> be included the placement needs to have taken place, at least in part, within the financial years included.</w:t>
       </w:r>
     </w:p>
     <w:p>
@@ -7544,7 +7727,15 @@
               <w:t xml:space="preserve">List all the question user codes that are used to capture the </w:t>
             </w:r>
             <w:r>
-              <w:t>Foster For Adoption (FFA)/</w:t>
+              <w:t xml:space="preserve">Foster </w:t>
+            </w:r>
+            <w:proofErr w:type="gramStart"/>
+            <w:r>
+              <w:t>For</w:t>
+            </w:r>
+            <w:proofErr w:type="gramEnd"/>
+            <w:r>
+              <w:t xml:space="preserve"> Adoption (FFA)/</w:t>
             </w:r>
             <w:r>
               <w:t>Concurrent Planning (CP) decision is made</w:t>
@@ -7563,7 +7754,15 @@
               <w:cnfStyle w:val="000000100000" w:firstRow="0" w:lastRow="0" w:firstColumn="0" w:lastColumn="0" w:oddVBand="0" w:evenVBand="0" w:oddHBand="1" w:evenHBand="0" w:firstRowFirstColumn="0" w:firstRowLastColumn="0" w:lastRowFirstColumn="0" w:lastRowLastColumn="0"/>
             </w:pPr>
             <w:r>
-              <w:t>It does not matter which step types these questions are attached to</w:t>
+              <w:t xml:space="preserve">It does not matter which step </w:t>
+            </w:r>
+            <w:proofErr w:type="gramStart"/>
+            <w:r>
+              <w:t>types</w:t>
+            </w:r>
+            <w:proofErr w:type="gramEnd"/>
+            <w:r>
+              <w:t xml:space="preserve"> these questions are attached to</w:t>
             </w:r>
             <w:r>
               <w:t xml:space="preserve">, although the </w:t>
@@ -7634,7 +7833,15 @@
               <w:cnfStyle w:val="000000000000" w:firstRow="0" w:lastRow="0" w:firstColumn="0" w:lastColumn="0" w:oddVBand="0" w:evenVBand="0" w:oddHBand="0" w:evenHBand="0" w:firstRowFirstColumn="0" w:firstRowLastColumn="0" w:lastRowFirstColumn="0" w:lastRowLastColumn="0"/>
             </w:pPr>
             <w:r>
-              <w:t>It does not matter which step types these questions are attached to</w:t>
+              <w:t xml:space="preserve">It does not matter which step </w:t>
+            </w:r>
+            <w:proofErr w:type="gramStart"/>
+            <w:r>
+              <w:t>types</w:t>
+            </w:r>
+            <w:proofErr w:type="gramEnd"/>
+            <w:r>
+              <w:t xml:space="preserve"> these questions are attached to</w:t>
             </w:r>
             <w:r>
               <w:t>, although the step to which the questions are attached must have been completed during the ‘adoption process’.</w:t>
@@ -7702,7 +7909,15 @@
               <w:cnfStyle w:val="000000100000" w:firstRow="0" w:lastRow="0" w:firstColumn="0" w:lastColumn="0" w:oddVBand="0" w:evenVBand="0" w:oddHBand="1" w:evenHBand="0" w:firstRowFirstColumn="0" w:firstRowLastColumn="0" w:lastRowFirstColumn="0" w:lastRowLastColumn="0"/>
             </w:pPr>
             <w:r>
-              <w:t>It does not matter which step types these questions are attached to</w:t>
+              <w:t xml:space="preserve">It does not matter which step </w:t>
+            </w:r>
+            <w:proofErr w:type="gramStart"/>
+            <w:r>
+              <w:t>types</w:t>
+            </w:r>
+            <w:proofErr w:type="gramEnd"/>
+            <w:r>
+              <w:t xml:space="preserve"> these questions are attached to</w:t>
             </w:r>
             <w:r>
               <w:t>, although the step to which the questions are attached must have been completed during the ‘adoption process’.</w:t>
@@ -7838,14 +8053,40 @@
       </w:r>
     </w:p>
     <w:p>
-      <w:r>
-        <w:t xml:space="preserve">The majority of the columns in this table are </w:t>
-      </w:r>
-      <w:r>
-        <w:t>related to adoption processes i.e ‘</w:t>
-      </w:r>
-      <w:r>
-        <w:t>perm_adopted_by_carer_flag’.  In these cases the columns are left blank for special guardianship orders.</w:t>
+      <w:proofErr w:type="gramStart"/>
+      <w:r>
+        <w:t>The majority of</w:t>
+      </w:r>
+      <w:proofErr w:type="gramEnd"/>
+      <w:r>
+        <w:t xml:space="preserve"> the columns in this table are </w:t>
+      </w:r>
+      <w:r>
+        <w:t xml:space="preserve">related to adoption processes </w:t>
+      </w:r>
+      <w:proofErr w:type="spellStart"/>
+      <w:r>
+        <w:t>i.e</w:t>
+      </w:r>
+      <w:proofErr w:type="spellEnd"/>
+      <w:r>
+        <w:t xml:space="preserve"> ‘</w:t>
+      </w:r>
+      <w:proofErr w:type="spellStart"/>
+      <w:r>
+        <w:t>perm_adopted_by_carer_flag</w:t>
+      </w:r>
+      <w:proofErr w:type="spellEnd"/>
+      <w:r>
+        <w:t xml:space="preserve">’.  In these </w:t>
+      </w:r>
+      <w:proofErr w:type="gramStart"/>
+      <w:r>
+        <w:t>cases</w:t>
+      </w:r>
+      <w:proofErr w:type="gramEnd"/>
+      <w:r>
+        <w:t xml:space="preserve"> the columns are left blank for special guardianship orders.</w:t>
       </w:r>
     </w:p>
     <w:p>
@@ -8534,7 +8775,15 @@
         <w:t xml:space="preserve">The script creates a table with a row for every </w:t>
       </w:r>
       <w:r>
-        <w:t>recorded person reference.  All person reference of any type are included.  The data is taken from the DM_PERSON_REFERENCES table.</w:t>
+        <w:t xml:space="preserve">recorded person reference.  All person reference of any type </w:t>
+      </w:r>
+      <w:proofErr w:type="gramStart"/>
+      <w:r>
+        <w:t>are</w:t>
+      </w:r>
+      <w:proofErr w:type="gramEnd"/>
+      <w:r>
+        <w:t xml:space="preserve"> included.  The data is taken from the DM_PERSON_REFERENCES table.</w:t>
       </w:r>
     </w:p>
     <w:p>
@@ -9158,13 +9407,26 @@
         <w:t xml:space="preserve">recorded in Mosaic.  The script makes use of the </w:t>
       </w:r>
       <w:r>
-        <w:t>standard mapping for Child Protection Conferences in order to identify ICPCs.</w:t>
+        <w:t xml:space="preserve">standard mapping for Child Protection Conferences </w:t>
+      </w:r>
+      <w:proofErr w:type="gramStart"/>
+      <w:r>
+        <w:t>in order to</w:t>
+      </w:r>
+      <w:proofErr w:type="gramEnd"/>
+      <w:r>
+        <w:t xml:space="preserve"> identify ICPCs.</w:t>
       </w:r>
       <w:r>
         <w:t xml:space="preserve">  </w:t>
       </w:r>
-      <w:r>
-        <w:t xml:space="preserve">In order to be recognised as an ICPC the step type must be mapped to the ‘Initial’ category in the </w:t>
+      <w:proofErr w:type="gramStart"/>
+      <w:r>
+        <w:t>In order to</w:t>
+      </w:r>
+      <w:proofErr w:type="gramEnd"/>
+      <w:r>
+        <w:t xml:space="preserve"> be recognised as an ICPC the step type must be mapped to the ‘Initial’ category in the </w:t>
       </w:r>
       <w:r>
         <w:t>'Child CP Conference Episodes'</w:t>
@@ -9180,7 +9442,15 @@
     </w:p>
     <w:p>
       <w:r>
-        <w:t xml:space="preserve">Only ICPCs which have been COMPLETED and the conference date falls within the financial years </w:t>
+        <w:t xml:space="preserve">Only ICPCs which have been </w:t>
+      </w:r>
+      <w:proofErr w:type="gramStart"/>
+      <w:r>
+        <w:t>COMPLETED</w:t>
+      </w:r>
+      <w:proofErr w:type="gramEnd"/>
+      <w:r>
+        <w:t xml:space="preserve"> and the conference date falls within the financial years </w:t>
       </w:r>
       <w:r>
         <w:t>that are included.</w:t>
@@ -9384,7 +9654,15 @@
         <w:t>for every condition or disability recorded in ‘Conditions/Disabilities’ screen in Mosaic</w:t>
       </w:r>
       <w:r>
-        <w:t xml:space="preserve">, of a type which has been identified as being relevant for the CiN Census.  </w:t>
+        <w:t xml:space="preserve">, of a type which has been identified as being relevant for the </w:t>
+      </w:r>
+      <w:proofErr w:type="spellStart"/>
+      <w:r>
+        <w:t>CiN</w:t>
+      </w:r>
+      <w:proofErr w:type="spellEnd"/>
+      <w:r>
+        <w:t xml:space="preserve"> Census.  </w:t>
       </w:r>
       <w:r>
         <w:t xml:space="preserve">This is done by mapping the disability of condition to the </w:t>
@@ -9576,7 +9854,15 @@
               <w:cnfStyle w:val="000000100000" w:firstRow="0" w:lastRow="0" w:firstColumn="0" w:lastColumn="0" w:oddVBand="0" w:evenVBand="0" w:oddHBand="1" w:evenHBand="0" w:firstRowFirstColumn="0" w:firstRowLastColumn="0" w:lastRowFirstColumn="0" w:lastRowLastColumn="0"/>
             </w:pPr>
             <w:r>
-              <w:t>List all the question user codes that are used to capture whether or not the CP Review was ‘quorate’.  This should be in a form attached to step types in the variable above.</w:t>
+              <w:t xml:space="preserve">List all the question user codes that are used to capture </w:t>
+            </w:r>
+            <w:proofErr w:type="gramStart"/>
+            <w:r>
+              <w:t>whether or not</w:t>
+            </w:r>
+            <w:proofErr w:type="gramEnd"/>
+            <w:r>
+              <w:t xml:space="preserve"> the CP Review was ‘quorate’.  This should be in a form attached to step types in the variable above.</w:t>
             </w:r>
           </w:p>
           <w:p>
@@ -9655,7 +9941,23 @@
     </w:p>
     <w:p>
       <w:r>
-        <w:t xml:space="preserve">The script creates a table with a row for every Review Child Protection Conference (RCPC) recorded in Mosaic.  The script makes use of the standard mapping for Child Protection Conferences in order to identify RCPCs.  In order to be recognised as an RCPC the step type must be mapped to the ‘Review’ category in the </w:t>
+        <w:t xml:space="preserve">The script creates a table with a row for every Review Child Protection Conference (RCPC) recorded in Mosaic.  The script makes use of the standard mapping for Child Protection Conferences </w:t>
+      </w:r>
+      <w:proofErr w:type="gramStart"/>
+      <w:r>
+        <w:t>in order to</w:t>
+      </w:r>
+      <w:proofErr w:type="gramEnd"/>
+      <w:r>
+        <w:t xml:space="preserve"> identify RCPCs.  </w:t>
+      </w:r>
+      <w:proofErr w:type="gramStart"/>
+      <w:r>
+        <w:t>In order to</w:t>
+      </w:r>
+      <w:proofErr w:type="gramEnd"/>
+      <w:r>
+        <w:t xml:space="preserve"> be recognised as an RCPC the step type must be mapped to the ‘Review’ category in the </w:t>
       </w:r>
       <w:r>
         <w:t>'Child CP Conference Episodes'</w:t>
@@ -9671,7 +9973,15 @@
     </w:p>
     <w:p>
       <w:r>
-        <w:t>Only RCPCs which have been COMPLETED and the conference date falls within the financial years that are included.</w:t>
+        <w:t xml:space="preserve">Only RCPCs which have been </w:t>
+      </w:r>
+      <w:proofErr w:type="gramStart"/>
+      <w:r>
+        <w:t>COMPLETED</w:t>
+      </w:r>
+      <w:proofErr w:type="gramEnd"/>
+      <w:r>
+        <w:t xml:space="preserve"> and the conference date falls within the financial years that are included.</w:t>
       </w:r>
     </w:p>
     <w:p>
@@ -10844,7 +11154,15 @@
         <w:t xml:space="preserve">A table which contains a row for </w:t>
       </w:r>
       <w:r>
-        <w:t>referral period in the CiN Census sense i.e. a period of social care involvement, beginning with a referral and ending with a closure.</w:t>
+        <w:t xml:space="preserve">referral period in the </w:t>
+      </w:r>
+      <w:proofErr w:type="spellStart"/>
+      <w:r>
+        <w:t>CiN</w:t>
+      </w:r>
+      <w:proofErr w:type="spellEnd"/>
+      <w:r>
+        <w:t xml:space="preserve"> Census sense i.e. a period of social care involvement, beginning with a referral and ending with a closure.</w:t>
       </w:r>
     </w:p>
     <w:p>
@@ -10971,7 +11289,15 @@
         <w:t xml:space="preserve"> table.</w:t>
       </w:r>
       <w:r>
-        <w:t xml:space="preserve">  All referrals period which overlap with the financial years selected are included.</w:t>
+        <w:t xml:space="preserve">  All referrals period which </w:t>
+      </w:r>
+      <w:proofErr w:type="gramStart"/>
+      <w:r>
+        <w:t>overlap</w:t>
+      </w:r>
+      <w:proofErr w:type="gramEnd"/>
+      <w:r>
+        <w:t xml:space="preserve"> with the financial years selected are included.</w:t>
       </w:r>
     </w:p>
     <w:p>
@@ -11174,7 +11500,19 @@
               <w:cnfStyle w:val="000000100000" w:firstRow="0" w:lastRow="0" w:firstColumn="0" w:lastColumn="0" w:oddVBand="0" w:evenVBand="0" w:oddHBand="1" w:evenHBand="0" w:firstRowFirstColumn="0" w:firstRowLastColumn="0" w:lastRowFirstColumn="0" w:lastRowLastColumn="0"/>
             </w:pPr>
             <w:r>
-              <w:t xml:space="preserve">These can found in the </w:t>
+              <w:t xml:space="preserve">These can </w:t>
+            </w:r>
+            <w:proofErr w:type="gramStart"/>
+            <w:r>
+              <w:t>found</w:t>
+            </w:r>
+            <w:proofErr w:type="gramEnd"/>
+            <w:r>
+              <w:t xml:space="preserve"> in </w:t>
+            </w:r>
+            <w:proofErr w:type="gramStart"/>
+            <w:r>
+              <w:t xml:space="preserve">the </w:t>
             </w:r>
             <w:r>
               <w:t xml:space="preserve"> </w:t>
@@ -11182,6 +11520,7 @@
             <w:r>
               <w:t>DM</w:t>
             </w:r>
+            <w:proofErr w:type="gramEnd"/>
             <w:r>
               <w:t>_WORKFLOW_NXT_ACTION_TYPES</w:t>
             </w:r>
@@ -11242,6 +11581,17 @@
                 <w:szCs w:val="19"/>
               </w:rPr>
               <w:tab/>
+            </w:r>
+            <w:proofErr w:type="spellStart"/>
+            <w:proofErr w:type="gramStart"/>
+            <w:r>
+              <w:rPr>
+                <w:rFonts w:ascii="Consolas" w:hAnsi="Consolas" w:cs="Consolas"/>
+                <w:color w:val="000000"/>
+                <w:kern w:val="0"/>
+                <w:sz w:val="19"/>
+                <w:szCs w:val="19"/>
+              </w:rPr>
               <w:t>nat</w:t>
             </w:r>
             <w:r>
@@ -11262,8 +11612,20 @@
                 <w:sz w:val="19"/>
                 <w:szCs w:val="19"/>
               </w:rPr>
-              <w:t>WORKFLOW_NEXT_ACTION_TYPE_ID</w:t>
-            </w:r>
+              <w:t>WORKFLOW</w:t>
+            </w:r>
+            <w:proofErr w:type="gramEnd"/>
+            <w:r>
+              <w:rPr>
+                <w:rFonts w:ascii="Consolas" w:hAnsi="Consolas" w:cs="Consolas"/>
+                <w:color w:val="000000"/>
+                <w:kern w:val="0"/>
+                <w:sz w:val="19"/>
+                <w:szCs w:val="19"/>
+              </w:rPr>
+              <w:t>_NEXT_ACTION_TYPE_ID</w:t>
+            </w:r>
+            <w:proofErr w:type="spellEnd"/>
             <w:r>
               <w:rPr>
                 <w:rFonts w:ascii="Consolas" w:hAnsi="Consolas" w:cs="Consolas"/>
@@ -11298,6 +11660,17 @@
                 <w:szCs w:val="19"/>
               </w:rPr>
               <w:tab/>
+            </w:r>
+            <w:proofErr w:type="spellStart"/>
+            <w:proofErr w:type="gramStart"/>
+            <w:r>
+              <w:rPr>
+                <w:rFonts w:ascii="Consolas" w:hAnsi="Consolas" w:cs="Consolas"/>
+                <w:color w:val="000000"/>
+                <w:kern w:val="0"/>
+                <w:sz w:val="19"/>
+                <w:szCs w:val="19"/>
+              </w:rPr>
               <w:t>nat</w:t>
             </w:r>
             <w:r>
@@ -11320,6 +11693,8 @@
               </w:rPr>
               <w:t>DESCRIPTION</w:t>
             </w:r>
+            <w:proofErr w:type="spellEnd"/>
+            <w:proofErr w:type="gramEnd"/>
           </w:p>
           <w:p>
             <w:pPr>
@@ -11369,15 +11744,9 @@
                 <w:szCs w:val="19"/>
               </w:rPr>
               <w:tab/>
-              <w:t>dm_workflow_step_types t</w:t>
-            </w:r>
-          </w:p>
-          <w:p>
-            <w:pPr>
-              <w:autoSpaceDE w:val="0"/>
-              <w:autoSpaceDN w:val="0"/>
-              <w:adjustRightInd w:val="0"/>
-              <w:cnfStyle w:val="000000100000" w:firstRow="0" w:lastRow="0" w:firstColumn="0" w:lastColumn="0" w:oddVBand="0" w:evenVBand="0" w:oddHBand="1" w:evenHBand="0" w:firstRowFirstColumn="0" w:firstRowLastColumn="0" w:lastRowFirstColumn="0" w:lastRowLastColumn="0"/>
+            </w:r>
+            <w:proofErr w:type="spellStart"/>
+            <w:r>
               <w:rPr>
                 <w:rFonts w:ascii="Consolas" w:hAnsi="Consolas" w:cs="Consolas"/>
                 <w:color w:val="000000"/>
@@ -11385,6 +11754,33 @@
                 <w:sz w:val="19"/>
                 <w:szCs w:val="19"/>
               </w:rPr>
+              <w:t>dm_workflow_step_types</w:t>
+            </w:r>
+            <w:proofErr w:type="spellEnd"/>
+            <w:r>
+              <w:rPr>
+                <w:rFonts w:ascii="Consolas" w:hAnsi="Consolas" w:cs="Consolas"/>
+                <w:color w:val="000000"/>
+                <w:kern w:val="0"/>
+                <w:sz w:val="19"/>
+                <w:szCs w:val="19"/>
+              </w:rPr>
+              <w:t xml:space="preserve"> t</w:t>
+            </w:r>
+          </w:p>
+          <w:p>
+            <w:pPr>
+              <w:autoSpaceDE w:val="0"/>
+              <w:autoSpaceDN w:val="0"/>
+              <w:adjustRightInd w:val="0"/>
+              <w:cnfStyle w:val="000000100000" w:firstRow="0" w:lastRow="0" w:firstColumn="0" w:lastColumn="0" w:oddVBand="0" w:evenVBand="0" w:oddHBand="1" w:evenHBand="0" w:firstRowFirstColumn="0" w:firstRowLastColumn="0" w:lastRowFirstColumn="0" w:lastRowLastColumn="0"/>
+              <w:rPr>
+                <w:rFonts w:ascii="Consolas" w:hAnsi="Consolas" w:cs="Consolas"/>
+                <w:color w:val="000000"/>
+                <w:kern w:val="0"/>
+                <w:sz w:val="19"/>
+                <w:szCs w:val="19"/>
+              </w:rPr>
             </w:pPr>
             <w:r>
               <w:rPr>
@@ -11424,15 +11820,10 @@
                 <w:sz w:val="19"/>
                 <w:szCs w:val="19"/>
               </w:rPr>
-              <w:t xml:space="preserve"> DM_WORKFLOW_NXT_ACTION_TYPES nat</w:t>
-            </w:r>
-          </w:p>
-          <w:p>
-            <w:pPr>
-              <w:autoSpaceDE w:val="0"/>
-              <w:autoSpaceDN w:val="0"/>
-              <w:adjustRightInd w:val="0"/>
-              <w:cnfStyle w:val="000000100000" w:firstRow="0" w:lastRow="0" w:firstColumn="0" w:lastColumn="0" w:oddVBand="0" w:evenVBand="0" w:oddHBand="1" w:evenHBand="0" w:firstRowFirstColumn="0" w:firstRowLastColumn="0" w:lastRowFirstColumn="0" w:lastRowLastColumn="0"/>
+              <w:t xml:space="preserve"> DM_WORKFLOW_NXT_ACTION_TYPES </w:t>
+            </w:r>
+            <w:proofErr w:type="spellStart"/>
+            <w:r>
               <w:rPr>
                 <w:rFonts w:ascii="Consolas" w:hAnsi="Consolas" w:cs="Consolas"/>
                 <w:color w:val="000000"/>
@@ -11440,6 +11831,23 @@
                 <w:sz w:val="19"/>
                 <w:szCs w:val="19"/>
               </w:rPr>
+              <w:t>nat</w:t>
+            </w:r>
+            <w:proofErr w:type="spellEnd"/>
+          </w:p>
+          <w:p>
+            <w:pPr>
+              <w:autoSpaceDE w:val="0"/>
+              <w:autoSpaceDN w:val="0"/>
+              <w:adjustRightInd w:val="0"/>
+              <w:cnfStyle w:val="000000100000" w:firstRow="0" w:lastRow="0" w:firstColumn="0" w:lastColumn="0" w:oddVBand="0" w:evenVBand="0" w:oddHBand="1" w:evenHBand="0" w:firstRowFirstColumn="0" w:firstRowLastColumn="0" w:lastRowFirstColumn="0" w:lastRowLastColumn="0"/>
+              <w:rPr>
+                <w:rFonts w:ascii="Consolas" w:hAnsi="Consolas" w:cs="Consolas"/>
+                <w:color w:val="000000"/>
+                <w:kern w:val="0"/>
+                <w:sz w:val="19"/>
+                <w:szCs w:val="19"/>
+              </w:rPr>
             </w:pPr>
             <w:r>
               <w:rPr>
@@ -11459,7 +11867,19 @@
                 <w:sz w:val="19"/>
                 <w:szCs w:val="19"/>
               </w:rPr>
-              <w:t xml:space="preserve"> nat</w:t>
+              <w:t xml:space="preserve"> </w:t>
+            </w:r>
+            <w:proofErr w:type="spellStart"/>
+            <w:proofErr w:type="gramStart"/>
+            <w:r>
+              <w:rPr>
+                <w:rFonts w:ascii="Consolas" w:hAnsi="Consolas" w:cs="Consolas"/>
+                <w:color w:val="000000"/>
+                <w:kern w:val="0"/>
+                <w:sz w:val="19"/>
+                <w:szCs w:val="19"/>
+              </w:rPr>
+              <w:t>nat</w:t>
             </w:r>
             <w:r>
               <w:rPr>
@@ -11479,7 +11899,29 @@
                 <w:sz w:val="19"/>
                 <w:szCs w:val="19"/>
               </w:rPr>
-              <w:t xml:space="preserve">SOURCE_STEP_TYPE_ID </w:t>
+              <w:t>SOURCE</w:t>
+            </w:r>
+            <w:proofErr w:type="gramEnd"/>
+            <w:r>
+              <w:rPr>
+                <w:rFonts w:ascii="Consolas" w:hAnsi="Consolas" w:cs="Consolas"/>
+                <w:color w:val="000000"/>
+                <w:kern w:val="0"/>
+                <w:sz w:val="19"/>
+                <w:szCs w:val="19"/>
+              </w:rPr>
+              <w:t>_STEP_TYPE_ID</w:t>
+            </w:r>
+            <w:proofErr w:type="spellEnd"/>
+            <w:r>
+              <w:rPr>
+                <w:rFonts w:ascii="Consolas" w:hAnsi="Consolas" w:cs="Consolas"/>
+                <w:color w:val="000000"/>
+                <w:kern w:val="0"/>
+                <w:sz w:val="19"/>
+                <w:szCs w:val="19"/>
+              </w:rPr>
+              <w:t xml:space="preserve"> </w:t>
             </w:r>
             <w:r>
               <w:rPr>
@@ -11499,7 +11941,19 @@
                 <w:sz w:val="19"/>
                 <w:szCs w:val="19"/>
               </w:rPr>
-              <w:t xml:space="preserve"> t</w:t>
+              <w:t xml:space="preserve"> </w:t>
+            </w:r>
+            <w:proofErr w:type="spellStart"/>
+            <w:proofErr w:type="gramStart"/>
+            <w:r>
+              <w:rPr>
+                <w:rFonts w:ascii="Consolas" w:hAnsi="Consolas" w:cs="Consolas"/>
+                <w:color w:val="000000"/>
+                <w:kern w:val="0"/>
+                <w:sz w:val="19"/>
+                <w:szCs w:val="19"/>
+              </w:rPr>
+              <w:t>t</w:t>
             </w:r>
             <w:r>
               <w:rPr>
@@ -11519,15 +11973,10 @@
                 <w:sz w:val="19"/>
                 <w:szCs w:val="19"/>
               </w:rPr>
-              <w:t>WORKFLOW_STEP_TYPE_ID</w:t>
-            </w:r>
-          </w:p>
-          <w:p>
-            <w:pPr>
-              <w:autoSpaceDE w:val="0"/>
-              <w:autoSpaceDN w:val="0"/>
-              <w:adjustRightInd w:val="0"/>
-              <w:cnfStyle w:val="000000100000" w:firstRow="0" w:lastRow="0" w:firstColumn="0" w:lastColumn="0" w:oddVBand="0" w:evenVBand="0" w:oddHBand="1" w:evenHBand="0" w:firstRowFirstColumn="0" w:firstRowLastColumn="0" w:lastRowFirstColumn="0" w:lastRowLastColumn="0"/>
+              <w:t>WORKFLOW</w:t>
+            </w:r>
+            <w:proofErr w:type="gramEnd"/>
+            <w:r>
               <w:rPr>
                 <w:rFonts w:ascii="Consolas" w:hAnsi="Consolas" w:cs="Consolas"/>
                 <w:color w:val="000000"/>
@@ -11535,7 +11984,25 @@
                 <w:sz w:val="19"/>
                 <w:szCs w:val="19"/>
               </w:rPr>
-            </w:pPr>
+              <w:t>_STEP_TYPE_ID</w:t>
+            </w:r>
+            <w:proofErr w:type="spellEnd"/>
+          </w:p>
+          <w:p>
+            <w:pPr>
+              <w:autoSpaceDE w:val="0"/>
+              <w:autoSpaceDN w:val="0"/>
+              <w:adjustRightInd w:val="0"/>
+              <w:cnfStyle w:val="000000100000" w:firstRow="0" w:lastRow="0" w:firstColumn="0" w:lastColumn="0" w:oddVBand="0" w:evenVBand="0" w:oddHBand="1" w:evenHBand="0" w:firstRowFirstColumn="0" w:firstRowLastColumn="0" w:lastRowFirstColumn="0" w:lastRowLastColumn="0"/>
+              <w:rPr>
+                <w:rFonts w:ascii="Consolas" w:hAnsi="Consolas" w:cs="Consolas"/>
+                <w:color w:val="000000"/>
+                <w:kern w:val="0"/>
+                <w:sz w:val="19"/>
+                <w:szCs w:val="19"/>
+              </w:rPr>
+            </w:pPr>
+            <w:proofErr w:type="gramStart"/>
             <w:r>
               <w:rPr>
                 <w:rFonts w:ascii="Consolas" w:hAnsi="Consolas" w:cs="Consolas"/>
@@ -11546,6 +12013,7 @@
               </w:rPr>
               <w:t>where</w:t>
             </w:r>
+            <w:proofErr w:type="gramEnd"/>
           </w:p>
           <w:p>
             <w:pPr>
@@ -11560,6 +12028,16 @@
                 <w:szCs w:val="19"/>
               </w:rPr>
               <w:tab/>
+            </w:r>
+            <w:proofErr w:type="spellStart"/>
+            <w:r>
+              <w:rPr>
+                <w:rFonts w:ascii="Consolas" w:hAnsi="Consolas" w:cs="Consolas"/>
+                <w:color w:val="000000"/>
+                <w:kern w:val="0"/>
+                <w:sz w:val="19"/>
+                <w:szCs w:val="19"/>
+              </w:rPr>
               <w:t>t</w:t>
             </w:r>
             <w:r>
@@ -11580,7 +12058,18 @@
                 <w:sz w:val="19"/>
                 <w:szCs w:val="19"/>
               </w:rPr>
-              <w:t xml:space="preserve">IS_CONTINUOUS_ASSESSMENT </w:t>
+              <w:t>IS_CONTINUOUS_ASSESSMENT</w:t>
+            </w:r>
+            <w:proofErr w:type="spellEnd"/>
+            <w:r>
+              <w:rPr>
+                <w:rFonts w:ascii="Consolas" w:hAnsi="Consolas" w:cs="Consolas"/>
+                <w:color w:val="000000"/>
+                <w:kern w:val="0"/>
+                <w:sz w:val="19"/>
+                <w:szCs w:val="19"/>
+              </w:rPr>
+              <w:t xml:space="preserve"> </w:t>
             </w:r>
             <w:r>
               <w:rPr>
@@ -11659,8 +12148,21 @@
               <w:cnfStyle w:val="000000000000" w:firstRow="0" w:lastRow="0" w:firstColumn="0" w:lastColumn="0" w:oddVBand="0" w:evenVBand="0" w:oddHBand="0" w:evenHBand="0" w:firstRowFirstColumn="0" w:firstRowLastColumn="0" w:lastRowFirstColumn="0" w:lastRowLastColumn="0"/>
             </w:pPr>
             <w:r>
-              <w:t>These can found in the  DM</w:t>
-            </w:r>
+              <w:t xml:space="preserve">These can </w:t>
+            </w:r>
+            <w:proofErr w:type="gramStart"/>
+            <w:r>
+              <w:t>found</w:t>
+            </w:r>
+            <w:proofErr w:type="gramEnd"/>
+            <w:r>
+              <w:t xml:space="preserve"> in </w:t>
+            </w:r>
+            <w:proofErr w:type="gramStart"/>
+            <w:r>
+              <w:t>the  DM</w:t>
+            </w:r>
+            <w:proofErr w:type="gramEnd"/>
             <w:r>
               <w:t>_WORKFLOW_NXT_ACTION_TYPES</w:t>
             </w:r>
@@ -11721,6 +12223,17 @@
                 <w:szCs w:val="19"/>
               </w:rPr>
               <w:tab/>
+            </w:r>
+            <w:proofErr w:type="spellStart"/>
+            <w:proofErr w:type="gramStart"/>
+            <w:r>
+              <w:rPr>
+                <w:rFonts w:ascii="Consolas" w:hAnsi="Consolas" w:cs="Consolas"/>
+                <w:color w:val="000000"/>
+                <w:kern w:val="0"/>
+                <w:sz w:val="19"/>
+                <w:szCs w:val="19"/>
+              </w:rPr>
               <w:t>nat</w:t>
             </w:r>
             <w:r>
@@ -11741,8 +12254,20 @@
                 <w:sz w:val="19"/>
                 <w:szCs w:val="19"/>
               </w:rPr>
-              <w:t>WORKFLOW_NEXT_ACTION_TYPE_ID</w:t>
-            </w:r>
+              <w:t>WORKFLOW</w:t>
+            </w:r>
+            <w:proofErr w:type="gramEnd"/>
+            <w:r>
+              <w:rPr>
+                <w:rFonts w:ascii="Consolas" w:hAnsi="Consolas" w:cs="Consolas"/>
+                <w:color w:val="000000"/>
+                <w:kern w:val="0"/>
+                <w:sz w:val="19"/>
+                <w:szCs w:val="19"/>
+              </w:rPr>
+              <w:t>_NEXT_ACTION_TYPE_ID</w:t>
+            </w:r>
+            <w:proofErr w:type="spellEnd"/>
             <w:r>
               <w:rPr>
                 <w:rFonts w:ascii="Consolas" w:hAnsi="Consolas" w:cs="Consolas"/>
@@ -11777,6 +12302,17 @@
                 <w:szCs w:val="19"/>
               </w:rPr>
               <w:tab/>
+            </w:r>
+            <w:proofErr w:type="spellStart"/>
+            <w:proofErr w:type="gramStart"/>
+            <w:r>
+              <w:rPr>
+                <w:rFonts w:ascii="Consolas" w:hAnsi="Consolas" w:cs="Consolas"/>
+                <w:color w:val="000000"/>
+                <w:kern w:val="0"/>
+                <w:sz w:val="19"/>
+                <w:szCs w:val="19"/>
+              </w:rPr>
               <w:t>nat</w:t>
             </w:r>
             <w:r>
@@ -11799,6 +12335,8 @@
               </w:rPr>
               <w:t>DESCRIPTION</w:t>
             </w:r>
+            <w:proofErr w:type="spellEnd"/>
+            <w:proofErr w:type="gramEnd"/>
           </w:p>
           <w:p>
             <w:pPr>
@@ -11848,15 +12386,9 @@
                 <w:szCs w:val="19"/>
               </w:rPr>
               <w:tab/>
-              <w:t>dm_workflow_step_types t</w:t>
-            </w:r>
-          </w:p>
-          <w:p>
-            <w:pPr>
-              <w:autoSpaceDE w:val="0"/>
-              <w:autoSpaceDN w:val="0"/>
-              <w:adjustRightInd w:val="0"/>
-              <w:cnfStyle w:val="000000000000" w:firstRow="0" w:lastRow="0" w:firstColumn="0" w:lastColumn="0" w:oddVBand="0" w:evenVBand="0" w:oddHBand="0" w:evenHBand="0" w:firstRowFirstColumn="0" w:firstRowLastColumn="0" w:lastRowFirstColumn="0" w:lastRowLastColumn="0"/>
+            </w:r>
+            <w:proofErr w:type="spellStart"/>
+            <w:r>
               <w:rPr>
                 <w:rFonts w:ascii="Consolas" w:hAnsi="Consolas" w:cs="Consolas"/>
                 <w:color w:val="000000"/>
@@ -11864,6 +12396,33 @@
                 <w:sz w:val="19"/>
                 <w:szCs w:val="19"/>
               </w:rPr>
+              <w:t>dm_workflow_step_types</w:t>
+            </w:r>
+            <w:proofErr w:type="spellEnd"/>
+            <w:r>
+              <w:rPr>
+                <w:rFonts w:ascii="Consolas" w:hAnsi="Consolas" w:cs="Consolas"/>
+                <w:color w:val="000000"/>
+                <w:kern w:val="0"/>
+                <w:sz w:val="19"/>
+                <w:szCs w:val="19"/>
+              </w:rPr>
+              <w:t xml:space="preserve"> t</w:t>
+            </w:r>
+          </w:p>
+          <w:p>
+            <w:pPr>
+              <w:autoSpaceDE w:val="0"/>
+              <w:autoSpaceDN w:val="0"/>
+              <w:adjustRightInd w:val="0"/>
+              <w:cnfStyle w:val="000000000000" w:firstRow="0" w:lastRow="0" w:firstColumn="0" w:lastColumn="0" w:oddVBand="0" w:evenVBand="0" w:oddHBand="0" w:evenHBand="0" w:firstRowFirstColumn="0" w:firstRowLastColumn="0" w:lastRowFirstColumn="0" w:lastRowLastColumn="0"/>
+              <w:rPr>
+                <w:rFonts w:ascii="Consolas" w:hAnsi="Consolas" w:cs="Consolas"/>
+                <w:color w:val="000000"/>
+                <w:kern w:val="0"/>
+                <w:sz w:val="19"/>
+                <w:szCs w:val="19"/>
+              </w:rPr>
             </w:pPr>
             <w:r>
               <w:rPr>
@@ -11903,15 +12462,10 @@
                 <w:sz w:val="19"/>
                 <w:szCs w:val="19"/>
               </w:rPr>
-              <w:t xml:space="preserve"> DM_WORKFLOW_NXT_ACTION_TYPES nat</w:t>
-            </w:r>
-          </w:p>
-          <w:p>
-            <w:pPr>
-              <w:autoSpaceDE w:val="0"/>
-              <w:autoSpaceDN w:val="0"/>
-              <w:adjustRightInd w:val="0"/>
-              <w:cnfStyle w:val="000000000000" w:firstRow="0" w:lastRow="0" w:firstColumn="0" w:lastColumn="0" w:oddVBand="0" w:evenVBand="0" w:oddHBand="0" w:evenHBand="0" w:firstRowFirstColumn="0" w:firstRowLastColumn="0" w:lastRowFirstColumn="0" w:lastRowLastColumn="0"/>
+              <w:t xml:space="preserve"> DM_WORKFLOW_NXT_ACTION_TYPES </w:t>
+            </w:r>
+            <w:proofErr w:type="spellStart"/>
+            <w:r>
               <w:rPr>
                 <w:rFonts w:ascii="Consolas" w:hAnsi="Consolas" w:cs="Consolas"/>
                 <w:color w:val="000000"/>
@@ -11919,6 +12473,23 @@
                 <w:sz w:val="19"/>
                 <w:szCs w:val="19"/>
               </w:rPr>
+              <w:t>nat</w:t>
+            </w:r>
+            <w:proofErr w:type="spellEnd"/>
+          </w:p>
+          <w:p>
+            <w:pPr>
+              <w:autoSpaceDE w:val="0"/>
+              <w:autoSpaceDN w:val="0"/>
+              <w:adjustRightInd w:val="0"/>
+              <w:cnfStyle w:val="000000000000" w:firstRow="0" w:lastRow="0" w:firstColumn="0" w:lastColumn="0" w:oddVBand="0" w:evenVBand="0" w:oddHBand="0" w:evenHBand="0" w:firstRowFirstColumn="0" w:firstRowLastColumn="0" w:lastRowFirstColumn="0" w:lastRowLastColumn="0"/>
+              <w:rPr>
+                <w:rFonts w:ascii="Consolas" w:hAnsi="Consolas" w:cs="Consolas"/>
+                <w:color w:val="000000"/>
+                <w:kern w:val="0"/>
+                <w:sz w:val="19"/>
+                <w:szCs w:val="19"/>
+              </w:rPr>
             </w:pPr>
             <w:r>
               <w:rPr>
@@ -11938,7 +12509,19 @@
                 <w:sz w:val="19"/>
                 <w:szCs w:val="19"/>
               </w:rPr>
-              <w:t xml:space="preserve"> nat</w:t>
+              <w:t xml:space="preserve"> </w:t>
+            </w:r>
+            <w:proofErr w:type="spellStart"/>
+            <w:proofErr w:type="gramStart"/>
+            <w:r>
+              <w:rPr>
+                <w:rFonts w:ascii="Consolas" w:hAnsi="Consolas" w:cs="Consolas"/>
+                <w:color w:val="000000"/>
+                <w:kern w:val="0"/>
+                <w:sz w:val="19"/>
+                <w:szCs w:val="19"/>
+              </w:rPr>
+              <w:t>nat</w:t>
             </w:r>
             <w:r>
               <w:rPr>
@@ -11958,7 +12541,29 @@
                 <w:sz w:val="19"/>
                 <w:szCs w:val="19"/>
               </w:rPr>
-              <w:t xml:space="preserve">SOURCE_STEP_TYPE_ID </w:t>
+              <w:t>SOURCE</w:t>
+            </w:r>
+            <w:proofErr w:type="gramEnd"/>
+            <w:r>
+              <w:rPr>
+                <w:rFonts w:ascii="Consolas" w:hAnsi="Consolas" w:cs="Consolas"/>
+                <w:color w:val="000000"/>
+                <w:kern w:val="0"/>
+                <w:sz w:val="19"/>
+                <w:szCs w:val="19"/>
+              </w:rPr>
+              <w:t>_STEP_TYPE_ID</w:t>
+            </w:r>
+            <w:proofErr w:type="spellEnd"/>
+            <w:r>
+              <w:rPr>
+                <w:rFonts w:ascii="Consolas" w:hAnsi="Consolas" w:cs="Consolas"/>
+                <w:color w:val="000000"/>
+                <w:kern w:val="0"/>
+                <w:sz w:val="19"/>
+                <w:szCs w:val="19"/>
+              </w:rPr>
+              <w:t xml:space="preserve"> </w:t>
             </w:r>
             <w:r>
               <w:rPr>
@@ -11978,7 +12583,19 @@
                 <w:sz w:val="19"/>
                 <w:szCs w:val="19"/>
               </w:rPr>
-              <w:t xml:space="preserve"> t</w:t>
+              <w:t xml:space="preserve"> </w:t>
+            </w:r>
+            <w:proofErr w:type="spellStart"/>
+            <w:proofErr w:type="gramStart"/>
+            <w:r>
+              <w:rPr>
+                <w:rFonts w:ascii="Consolas" w:hAnsi="Consolas" w:cs="Consolas"/>
+                <w:color w:val="000000"/>
+                <w:kern w:val="0"/>
+                <w:sz w:val="19"/>
+                <w:szCs w:val="19"/>
+              </w:rPr>
+              <w:t>t</w:t>
             </w:r>
             <w:r>
               <w:rPr>
@@ -11998,15 +12615,10 @@
                 <w:sz w:val="19"/>
                 <w:szCs w:val="19"/>
               </w:rPr>
-              <w:t>WORKFLOW_STEP_TYPE_ID</w:t>
-            </w:r>
-          </w:p>
-          <w:p>
-            <w:pPr>
-              <w:autoSpaceDE w:val="0"/>
-              <w:autoSpaceDN w:val="0"/>
-              <w:adjustRightInd w:val="0"/>
-              <w:cnfStyle w:val="000000000000" w:firstRow="0" w:lastRow="0" w:firstColumn="0" w:lastColumn="0" w:oddVBand="0" w:evenVBand="0" w:oddHBand="0" w:evenHBand="0" w:firstRowFirstColumn="0" w:firstRowLastColumn="0" w:lastRowFirstColumn="0" w:lastRowLastColumn="0"/>
+              <w:t>WORKFLOW</w:t>
+            </w:r>
+            <w:proofErr w:type="gramEnd"/>
+            <w:r>
               <w:rPr>
                 <w:rFonts w:ascii="Consolas" w:hAnsi="Consolas" w:cs="Consolas"/>
                 <w:color w:val="000000"/>
@@ -12014,7 +12626,25 @@
                 <w:sz w:val="19"/>
                 <w:szCs w:val="19"/>
               </w:rPr>
-            </w:pPr>
+              <w:t>_STEP_TYPE_ID</w:t>
+            </w:r>
+            <w:proofErr w:type="spellEnd"/>
+          </w:p>
+          <w:p>
+            <w:pPr>
+              <w:autoSpaceDE w:val="0"/>
+              <w:autoSpaceDN w:val="0"/>
+              <w:adjustRightInd w:val="0"/>
+              <w:cnfStyle w:val="000000000000" w:firstRow="0" w:lastRow="0" w:firstColumn="0" w:lastColumn="0" w:oddVBand="0" w:evenVBand="0" w:oddHBand="0" w:evenHBand="0" w:firstRowFirstColumn="0" w:firstRowLastColumn="0" w:lastRowFirstColumn="0" w:lastRowLastColumn="0"/>
+              <w:rPr>
+                <w:rFonts w:ascii="Consolas" w:hAnsi="Consolas" w:cs="Consolas"/>
+                <w:color w:val="000000"/>
+                <w:kern w:val="0"/>
+                <w:sz w:val="19"/>
+                <w:szCs w:val="19"/>
+              </w:rPr>
+            </w:pPr>
+            <w:proofErr w:type="gramStart"/>
             <w:r>
               <w:rPr>
                 <w:rFonts w:ascii="Consolas" w:hAnsi="Consolas" w:cs="Consolas"/>
@@ -12025,6 +12655,7 @@
               </w:rPr>
               <w:t>where</w:t>
             </w:r>
+            <w:proofErr w:type="gramEnd"/>
           </w:p>
           <w:p>
             <w:pPr>
@@ -12039,6 +12670,16 @@
                 <w:szCs w:val="19"/>
               </w:rPr>
               <w:tab/>
+            </w:r>
+            <w:proofErr w:type="spellStart"/>
+            <w:r>
+              <w:rPr>
+                <w:rFonts w:ascii="Consolas" w:hAnsi="Consolas" w:cs="Consolas"/>
+                <w:color w:val="000000"/>
+                <w:kern w:val="0"/>
+                <w:sz w:val="19"/>
+                <w:szCs w:val="19"/>
+              </w:rPr>
               <w:t>t</w:t>
             </w:r>
             <w:r>
@@ -12059,7 +12700,18 @@
                 <w:sz w:val="19"/>
                 <w:szCs w:val="19"/>
               </w:rPr>
-              <w:t xml:space="preserve">IS_CONTINUOUS_ASSESSMENT </w:t>
+              <w:t>IS_CONTINUOUS_ASSESSMENT</w:t>
+            </w:r>
+            <w:proofErr w:type="spellEnd"/>
+            <w:r>
+              <w:rPr>
+                <w:rFonts w:ascii="Consolas" w:hAnsi="Consolas" w:cs="Consolas"/>
+                <w:color w:val="000000"/>
+                <w:kern w:val="0"/>
+                <w:sz w:val="19"/>
+                <w:szCs w:val="19"/>
+              </w:rPr>
+              <w:t xml:space="preserve"> </w:t>
             </w:r>
             <w:r>
               <w:rPr>
@@ -12810,6 +13462,408 @@
           <w:ilvl w:val="0"/>
           <w:numId w:val="5"/>
         </w:numPr>
+      </w:pPr>
+      <w:r>
+        <w:t>Aged between 16 and 21 OR aged between 22 and 25 and has an allocated worker or a personal advisor</w:t>
+      </w:r>
+    </w:p>
+    <w:p>
+      <w:r>
+        <w:br w:type="page"/>
+      </w:r>
+    </w:p>
+    <w:p>
+      <w:pPr>
+        <w:pStyle w:val="Heading1"/>
+      </w:pPr>
+      <w:r>
+        <w:lastRenderedPageBreak/>
+        <w:t>##populate_ssd_</w:t>
+      </w:r>
+      <w:r>
+        <w:t xml:space="preserve">cin_plans </w:t>
+      </w:r>
+      <w:r>
+        <w:rPr>
+          <w:highlight w:val="yellow"/>
+        </w:rPr>
+        <w:t>(Docs in progress)</w:t>
+      </w:r>
+    </w:p>
+    <w:p>
+      <w:pPr>
+        <w:rPr>
+          <w:sz w:val="24"/>
+          <w:szCs w:val="24"/>
+        </w:rPr>
+      </w:pPr>
+      <w:r>
+        <w:rPr>
+          <w:b/>
+          <w:bCs/>
+          <w:sz w:val="24"/>
+          <w:szCs w:val="24"/>
+        </w:rPr>
+        <w:t xml:space="preserve">Table created: </w:t>
+      </w:r>
+      <w:r>
+        <w:rPr>
+          <w:sz w:val="24"/>
+          <w:szCs w:val="24"/>
+        </w:rPr>
+        <w:t>##</w:t>
+      </w:r>
+      <w:r>
+        <w:rPr>
+          <w:sz w:val="24"/>
+          <w:szCs w:val="24"/>
+        </w:rPr>
+        <w:t>SSD</w:t>
+      </w:r>
+      <w:r>
+        <w:rPr>
+          <w:sz w:val="24"/>
+          <w:szCs w:val="24"/>
+        </w:rPr>
+        <w:t>_</w:t>
+      </w:r>
+      <w:r>
+        <w:rPr>
+          <w:sz w:val="24"/>
+          <w:szCs w:val="24"/>
+        </w:rPr>
+        <w:t>CIN_PLANS</w:t>
+      </w:r>
+    </w:p>
+    <w:p>
+      <w:pPr>
+        <w:pStyle w:val="Heading4"/>
+      </w:pPr>
+      <w:r>
+        <w:t>What the table contains</w:t>
+      </w:r>
+    </w:p>
+    <w:p>
+      <w:r>
+        <w:t xml:space="preserve">A table which contains </w:t>
+      </w:r>
+      <w:r>
+        <w:t>…</w:t>
+      </w:r>
+    </w:p>
+    <w:p>
+      <w:pPr>
+        <w:pStyle w:val="Heading4"/>
+      </w:pPr>
+      <w:r>
+        <w:t>Variables to complete</w:t>
+      </w:r>
+    </w:p>
+    <w:tbl>
+      <w:tblPr>
+        <w:tblStyle w:val="PlainTable1"/>
+        <w:tblW w:w="0" w:type="auto"/>
+        <w:tblLook w:val="04A0" w:firstRow="1" w:lastRow="0" w:firstColumn="1" w:lastColumn="0" w:noHBand="0" w:noVBand="1"/>
+      </w:tblPr>
+      <w:tblGrid>
+        <w:gridCol w:w="3778"/>
+        <w:gridCol w:w="5238"/>
+      </w:tblGrid>
+      <w:tr>
+        <w:trPr>
+          <w:cnfStyle w:val="100000000000" w:firstRow="1" w:lastRow="0" w:firstColumn="0" w:lastColumn="0" w:oddVBand="0" w:evenVBand="0" w:oddHBand="0" w:evenHBand="0" w:firstRowFirstColumn="0" w:firstRowLastColumn="0" w:lastRowFirstColumn="0" w:lastRowLastColumn="0"/>
+        </w:trPr>
+        <w:tc>
+          <w:tcPr>
+            <w:cnfStyle w:val="001000000000" w:firstRow="0" w:lastRow="0" w:firstColumn="1" w:lastColumn="0" w:oddVBand="0" w:evenVBand="0" w:oddHBand="0" w:evenHBand="0" w:firstRowFirstColumn="0" w:firstRowLastColumn="0" w:lastRowFirstColumn="0" w:lastRowLastColumn="0"/>
+            <w:tcW w:w="3778" w:type="dxa"/>
+            <w:shd w:val="clear" w:color="auto" w:fill="A5A5A5" w:themeFill="accent3"/>
+          </w:tcPr>
+          <w:p>
+            <w:pPr>
+              <w:rPr>
+                <w:b w:val="0"/>
+                <w:bCs w:val="0"/>
+              </w:rPr>
+            </w:pPr>
+            <w:r>
+              <w:rPr>
+                <w:b w:val="0"/>
+                <w:bCs w:val="0"/>
+              </w:rPr>
+              <w:t>Variable</w:t>
+            </w:r>
+          </w:p>
+        </w:tc>
+        <w:tc>
+          <w:tcPr>
+            <w:tcW w:w="5238" w:type="dxa"/>
+            <w:shd w:val="clear" w:color="auto" w:fill="A5A5A5" w:themeFill="accent3"/>
+          </w:tcPr>
+          <w:p>
+            <w:pPr>
+              <w:cnfStyle w:val="100000000000" w:firstRow="1" w:lastRow="0" w:firstColumn="0" w:lastColumn="0" w:oddVBand="0" w:evenVBand="0" w:oddHBand="0" w:evenHBand="0" w:firstRowFirstColumn="0" w:firstRowLastColumn="0" w:lastRowFirstColumn="0" w:lastRowLastColumn="0"/>
+              <w:rPr>
+                <w:b w:val="0"/>
+                <w:bCs w:val="0"/>
+              </w:rPr>
+            </w:pPr>
+            <w:r>
+              <w:rPr>
+                <w:b w:val="0"/>
+                <w:bCs w:val="0"/>
+              </w:rPr>
+              <w:t>What to include</w:t>
+            </w:r>
+          </w:p>
+        </w:tc>
+      </w:tr>
+      <w:tr>
+        <w:trPr>
+          <w:cnfStyle w:val="000000100000" w:firstRow="0" w:lastRow="0" w:firstColumn="0" w:lastColumn="0" w:oddVBand="0" w:evenVBand="0" w:oddHBand="1" w:evenHBand="0" w:firstRowFirstColumn="0" w:firstRowLastColumn="0" w:lastRowFirstColumn="0" w:lastRowLastColumn="0"/>
+        </w:trPr>
+        <w:tc>
+          <w:tcPr>
+            <w:cnfStyle w:val="001000000000" w:firstRow="0" w:lastRow="0" w:firstColumn="1" w:lastColumn="0" w:oddVBand="0" w:evenVBand="0" w:oddHBand="0" w:evenHBand="0" w:firstRowFirstColumn="0" w:firstRowLastColumn="0" w:lastRowFirstColumn="0" w:lastRowLastColumn="0"/>
+            <w:tcW w:w="3778" w:type="dxa"/>
+          </w:tcPr>
+          <w:p>
+            <w:pPr>
+              <w:rPr>
+                <w:b w:val="0"/>
+                <w:bCs w:val="0"/>
+              </w:rPr>
+            </w:pPr>
+            <w:r>
+              <w:rPr>
+                <w:b w:val="0"/>
+                <w:bCs w:val="0"/>
+              </w:rPr>
+              <w:t>None.</w:t>
+            </w:r>
+          </w:p>
+        </w:tc>
+        <w:tc>
+          <w:tcPr>
+            <w:tcW w:w="5238" w:type="dxa"/>
+          </w:tcPr>
+          <w:p>
+            <w:pPr>
+              <w:cnfStyle w:val="000000100000" w:firstRow="0" w:lastRow="0" w:firstColumn="0" w:lastColumn="0" w:oddVBand="0" w:evenVBand="0" w:oddHBand="1" w:evenHBand="0" w:firstRowFirstColumn="0" w:firstRowLastColumn="0" w:lastRowFirstColumn="0" w:lastRowLastColumn="0"/>
+            </w:pPr>
+          </w:p>
+        </w:tc>
+      </w:tr>
+    </w:tbl>
+    <w:p/>
+    <w:p>
+      <w:pPr>
+        <w:pStyle w:val="Heading4"/>
+      </w:pPr>
+      <w:r>
+        <w:t>How the script works</w:t>
+      </w:r>
+    </w:p>
+    <w:p>
+      <w:r>
+        <w:t>Tbc</w:t>
+      </w:r>
+    </w:p>
+    <w:p/>
+    <w:p/>
+    <w:p>
+      <w:pPr>
+        <w:pStyle w:val="Heading1"/>
+      </w:pPr>
+      <w:r>
+        <w:t>##populate_ssd_</w:t>
+      </w:r>
+      <w:r>
+        <w:t>s47_enquiries</w:t>
+      </w:r>
+      <w:r>
+        <w:t xml:space="preserve"> </w:t>
+      </w:r>
+      <w:r>
+        <w:rPr>
+          <w:highlight w:val="yellow"/>
+        </w:rPr>
+        <w:t>(Docs in progress)</w:t>
+      </w:r>
+    </w:p>
+    <w:p>
+      <w:pPr>
+        <w:rPr>
+          <w:sz w:val="24"/>
+          <w:szCs w:val="24"/>
+        </w:rPr>
+      </w:pPr>
+      <w:r>
+        <w:rPr>
+          <w:b/>
+          <w:bCs/>
+          <w:sz w:val="24"/>
+          <w:szCs w:val="24"/>
+        </w:rPr>
+        <w:t xml:space="preserve">Table created: </w:t>
+      </w:r>
+      <w:r>
+        <w:rPr>
+          <w:sz w:val="24"/>
+          <w:szCs w:val="24"/>
+        </w:rPr>
+        <w:t>##</w:t>
+      </w:r>
+      <w:r>
+        <w:rPr>
+          <w:sz w:val="24"/>
+          <w:szCs w:val="24"/>
+        </w:rPr>
+        <w:t>SSD</w:t>
+      </w:r>
+      <w:r>
+        <w:rPr>
+          <w:sz w:val="24"/>
+          <w:szCs w:val="24"/>
+        </w:rPr>
+        <w:t>_</w:t>
+      </w:r>
+      <w:r>
+        <w:rPr>
+          <w:sz w:val="24"/>
+          <w:szCs w:val="24"/>
+        </w:rPr>
+        <w:t>S47_ENQUIRIES</w:t>
+      </w:r>
+    </w:p>
+    <w:p>
+      <w:pPr>
+        <w:pStyle w:val="Heading4"/>
+      </w:pPr>
+      <w:r>
+        <w:t>What the table contains</w:t>
+      </w:r>
+    </w:p>
+    <w:p>
+      <w:r>
+        <w:t>A table which contains …</w:t>
+      </w:r>
+    </w:p>
+    <w:p>
+      <w:pPr>
+        <w:pStyle w:val="Heading4"/>
+      </w:pPr>
+      <w:r>
+        <w:t>Variables to complete</w:t>
+      </w:r>
+    </w:p>
+    <w:tbl>
+      <w:tblPr>
+        <w:tblStyle w:val="PlainTable1"/>
+        <w:tblW w:w="0" w:type="auto"/>
+        <w:tblLook w:val="04A0" w:firstRow="1" w:lastRow="0" w:firstColumn="1" w:lastColumn="0" w:noHBand="0" w:noVBand="1"/>
+      </w:tblPr>
+      <w:tblGrid>
+        <w:gridCol w:w="3778"/>
+        <w:gridCol w:w="5238"/>
+      </w:tblGrid>
+      <w:tr>
+        <w:trPr>
+          <w:cnfStyle w:val="100000000000" w:firstRow="1" w:lastRow="0" w:firstColumn="0" w:lastColumn="0" w:oddVBand="0" w:evenVBand="0" w:oddHBand="0" w:evenHBand="0" w:firstRowFirstColumn="0" w:firstRowLastColumn="0" w:lastRowFirstColumn="0" w:lastRowLastColumn="0"/>
+        </w:trPr>
+        <w:tc>
+          <w:tcPr>
+            <w:cnfStyle w:val="001000000000" w:firstRow="0" w:lastRow="0" w:firstColumn="1" w:lastColumn="0" w:oddVBand="0" w:evenVBand="0" w:oddHBand="0" w:evenHBand="0" w:firstRowFirstColumn="0" w:firstRowLastColumn="0" w:lastRowFirstColumn="0" w:lastRowLastColumn="0"/>
+            <w:tcW w:w="3778" w:type="dxa"/>
+            <w:shd w:val="clear" w:color="auto" w:fill="A5A5A5" w:themeFill="accent3"/>
+          </w:tcPr>
+          <w:p>
+            <w:pPr>
+              <w:rPr>
+                <w:b w:val="0"/>
+                <w:bCs w:val="0"/>
+              </w:rPr>
+            </w:pPr>
+            <w:r>
+              <w:rPr>
+                <w:b w:val="0"/>
+                <w:bCs w:val="0"/>
+              </w:rPr>
+              <w:t>Variable</w:t>
+            </w:r>
+          </w:p>
+        </w:tc>
+        <w:tc>
+          <w:tcPr>
+            <w:tcW w:w="5238" w:type="dxa"/>
+            <w:shd w:val="clear" w:color="auto" w:fill="A5A5A5" w:themeFill="accent3"/>
+          </w:tcPr>
+          <w:p>
+            <w:pPr>
+              <w:cnfStyle w:val="100000000000" w:firstRow="1" w:lastRow="0" w:firstColumn="0" w:lastColumn="0" w:oddVBand="0" w:evenVBand="0" w:oddHBand="0" w:evenHBand="0" w:firstRowFirstColumn="0" w:firstRowLastColumn="0" w:lastRowFirstColumn="0" w:lastRowLastColumn="0"/>
+              <w:rPr>
+                <w:b w:val="0"/>
+                <w:bCs w:val="0"/>
+              </w:rPr>
+            </w:pPr>
+            <w:r>
+              <w:rPr>
+                <w:b w:val="0"/>
+                <w:bCs w:val="0"/>
+              </w:rPr>
+              <w:t>What to include</w:t>
+            </w:r>
+          </w:p>
+        </w:tc>
+      </w:tr>
+      <w:tr>
+        <w:trPr>
+          <w:cnfStyle w:val="000000100000" w:firstRow="0" w:lastRow="0" w:firstColumn="0" w:lastColumn="0" w:oddVBand="0" w:evenVBand="0" w:oddHBand="1" w:evenHBand="0" w:firstRowFirstColumn="0" w:firstRowLastColumn="0" w:lastRowFirstColumn="0" w:lastRowLastColumn="0"/>
+        </w:trPr>
+        <w:tc>
+          <w:tcPr>
+            <w:cnfStyle w:val="001000000000" w:firstRow="0" w:lastRow="0" w:firstColumn="1" w:lastColumn="0" w:oddVBand="0" w:evenVBand="0" w:oddHBand="0" w:evenHBand="0" w:firstRowFirstColumn="0" w:firstRowLastColumn="0" w:lastRowFirstColumn="0" w:lastRowLastColumn="0"/>
+            <w:tcW w:w="3778" w:type="dxa"/>
+          </w:tcPr>
+          <w:p>
+            <w:pPr>
+              <w:rPr>
+                <w:b w:val="0"/>
+                <w:bCs w:val="0"/>
+              </w:rPr>
+            </w:pPr>
+            <w:r>
+              <w:rPr>
+                <w:b w:val="0"/>
+                <w:bCs w:val="0"/>
+              </w:rPr>
+              <w:t>None.</w:t>
+            </w:r>
+          </w:p>
+        </w:tc>
+        <w:tc>
+          <w:tcPr>
+            <w:tcW w:w="5238" w:type="dxa"/>
+          </w:tcPr>
+          <w:p>
+            <w:pPr>
+              <w:cnfStyle w:val="000000100000" w:firstRow="0" w:lastRow="0" w:firstColumn="0" w:lastColumn="0" w:oddVBand="0" w:evenVBand="0" w:oddHBand="1" w:evenHBand="0" w:firstRowFirstColumn="0" w:firstRowLastColumn="0" w:lastRowFirstColumn="0" w:lastRowLastColumn="0"/>
+            </w:pPr>
+          </w:p>
+        </w:tc>
+      </w:tr>
+    </w:tbl>
+    <w:p/>
+    <w:p>
+      <w:pPr>
+        <w:pStyle w:val="Heading4"/>
+      </w:pPr>
+      <w:r>
+        <w:t>How the script works</w:t>
+      </w:r>
+    </w:p>
+    <w:p>
+      <w:pPr>
         <w:rPr>
           <w:b/>
           <w:bCs/>
@@ -12817,8 +13871,17 @@
         </w:rPr>
       </w:pPr>
       <w:r>
-        <w:t>Aged between 16 and 21 OR aged between 22 and 25 and has an allocated worker or a personal advisor</w:t>
-      </w:r>
+        <w:t>tbc</w:t>
+      </w:r>
+    </w:p>
+    <w:p>
+      <w:pPr>
+        <w:rPr>
+          <w:b/>
+          <w:bCs/>
+          <w:u w:val="single"/>
+        </w:rPr>
+      </w:pPr>
     </w:p>
     <w:sectPr>
       <w:pgSz w:w="11906" w:h="16838"/>
@@ -12831,7 +13894,7 @@
 </file>
 
 <file path=word/numbering.xml><?xml version="1.0" encoding="utf-8"?>
-<w:numbering xmlns:wpc="http://schemas.microsoft.com/office/word/2010/wordprocessingCanvas" xmlns:cx="http://schemas.microsoft.com/office/drawing/2014/chartex" xmlns:cx1="http://schemas.microsoft.com/office/drawing/2015/9/8/chartex" xmlns:cx2="http://schemas.microsoft.com/office/drawing/2015/10/21/chartex" xmlns:cx3="http://schemas.microsoft.com/office/drawing/2016/5/9/chartex" xmlns:cx4="http://schemas.microsoft.com/office/drawing/2016/5/10/chartex" xmlns:cx5="http://schemas.microsoft.com/office/drawing/2016/5/11/chartex" xmlns:cx6="http://schemas.microsoft.com/office/drawing/2016/5/12/chartex" xmlns:cx7="http://schemas.microsoft.com/office/drawing/2016/5/13/chartex" xmlns:cx8="http://schemas.microsoft.com/office/drawing/2016/5/14/chartex" xmlns:mc="http://schemas.openxmlformats.org/markup-compatibility/2006" xmlns:aink="http://schemas.microsoft.com/office/drawing/2016/ink" xmlns:am3d="http://schemas.microsoft.com/office/drawing/2017/model3d" xmlns:o="urn:schemas-microsoft-com:office:office" xmlns:oel="http://schemas.microsoft.com/office/2019/extlst" xmlns:r="http://schemas.openxmlformats.org/officeDocument/2006/relationships" xmlns:m="http://schemas.openxmlformats.org/officeDocument/2006/math" xmlns:v="urn:schemas-microsoft-com:vml" xmlns:wp14="http://schemas.microsoft.com/office/word/2010/wordprocessingDrawing" xmlns:wp="http://schemas.openxmlformats.org/drawingml/2006/wordprocessingDrawing" xmlns:w10="urn:schemas-microsoft-com:office:word" xmlns:w="http://schemas.openxmlformats.org/wordprocessingml/2006/main" xmlns:w14="http://schemas.microsoft.com/office/word/2010/wordml" xmlns:w15="http://schemas.microsoft.com/office/word/2012/wordml" xmlns:w16cex="http://schemas.microsoft.com/office/word/2018/wordml/cex" xmlns:w16cid="http://schemas.microsoft.com/office/word/2016/wordml/cid" xmlns:w16="http://schemas.microsoft.com/office/word/2018/wordml" xmlns:w16sdtdh="http://schemas.microsoft.com/office/word/2020/wordml/sdtdatahash" xmlns:w16se="http://schemas.microsoft.com/office/word/2015/wordml/symex" xmlns:wpg="http://schemas.microsoft.com/office/word/2010/wordprocessingGroup" xmlns:wpi="http://schemas.microsoft.com/office/word/2010/wordprocessingInk" xmlns:wne="http://schemas.microsoft.com/office/word/2006/wordml" xmlns:wps="http://schemas.microsoft.com/office/word/2010/wordprocessingShape" mc:Ignorable="w14 w15 w16se w16cid w16 w16cex w16sdtdh wp14">
+<w:numbering xmlns:wpc="http://schemas.microsoft.com/office/word/2010/wordprocessingCanvas" xmlns:cx="http://schemas.microsoft.com/office/drawing/2014/chartex" xmlns:cx1="http://schemas.microsoft.com/office/drawing/2015/9/8/chartex" xmlns:cx2="http://schemas.microsoft.com/office/drawing/2015/10/21/chartex" xmlns:cx3="http://schemas.microsoft.com/office/drawing/2016/5/9/chartex" xmlns:cx4="http://schemas.microsoft.com/office/drawing/2016/5/10/chartex" xmlns:cx5="http://schemas.microsoft.com/office/drawing/2016/5/11/chartex" xmlns:cx6="http://schemas.microsoft.com/office/drawing/2016/5/12/chartex" xmlns:cx7="http://schemas.microsoft.com/office/drawing/2016/5/13/chartex" xmlns:cx8="http://schemas.microsoft.com/office/drawing/2016/5/14/chartex" xmlns:mc="http://schemas.openxmlformats.org/markup-compatibility/2006" xmlns:aink="http://schemas.microsoft.com/office/drawing/2016/ink" xmlns:am3d="http://schemas.microsoft.com/office/drawing/2017/model3d" xmlns:o="urn:schemas-microsoft-com:office:office" xmlns:oel="http://schemas.microsoft.com/office/2019/extlst" xmlns:r="http://schemas.openxmlformats.org/officeDocument/2006/relationships" xmlns:m="http://schemas.openxmlformats.org/officeDocument/2006/math" xmlns:v="urn:schemas-microsoft-com:vml" xmlns:wp14="http://schemas.microsoft.com/office/word/2010/wordprocessingDrawing" xmlns:wp="http://schemas.openxmlformats.org/drawingml/2006/wordprocessingDrawing" xmlns:w10="urn:schemas-microsoft-com:office:word" xmlns:w="http://schemas.openxmlformats.org/wordprocessingml/2006/main" xmlns:w14="http://schemas.microsoft.com/office/word/2010/wordml" xmlns:w15="http://schemas.microsoft.com/office/word/2012/wordml" xmlns:w16cex="http://schemas.microsoft.com/office/word/2018/wordml/cex" xmlns:w16cid="http://schemas.microsoft.com/office/word/2016/wordml/cid" xmlns:w16="http://schemas.microsoft.com/office/word/2018/wordml" xmlns:w16du="http://schemas.microsoft.com/office/word/2023/wordml/word16du" xmlns:w16sdtdh="http://schemas.microsoft.com/office/word/2020/wordml/sdtdatahash" xmlns:w16sdtfl="http://schemas.microsoft.com/office/word/2024/wordml/sdtformatlock" xmlns:w16se="http://schemas.microsoft.com/office/word/2015/wordml/symex" xmlns:wpg="http://schemas.microsoft.com/office/word/2010/wordprocessingGroup" xmlns:wpi="http://schemas.microsoft.com/office/word/2010/wordprocessingInk" xmlns:wne="http://schemas.microsoft.com/office/word/2006/wordml" xmlns:wps="http://schemas.microsoft.com/office/word/2010/wordprocessingShape" mc:Ignorable="w14 w15 w16se w16cid w16 w16cex w16sdtdh w16sdtfl w16du wp14">
   <w:abstractNum w:abstractNumId="0" w15:restartNumberingAfterBreak="0">
     <w:nsid w:val="112D0EF8"/>
     <w:multiLevelType w:val="hybridMultilevel"/>
@@ -13392,7 +14455,7 @@
 </file>
 
 <file path=word/styles.xml><?xml version="1.0" encoding="utf-8"?>
-<w:styles xmlns:mc="http://schemas.openxmlformats.org/markup-compatibility/2006" xmlns:r="http://schemas.openxmlformats.org/officeDocument/2006/relationships" xmlns:w="http://schemas.openxmlformats.org/wordprocessingml/2006/main" xmlns:w14="http://schemas.microsoft.com/office/word/2010/wordml" xmlns:w15="http://schemas.microsoft.com/office/word/2012/wordml" xmlns:w16cex="http://schemas.microsoft.com/office/word/2018/wordml/cex" xmlns:w16cid="http://schemas.microsoft.com/office/word/2016/wordml/cid" xmlns:w16="http://schemas.microsoft.com/office/word/2018/wordml" xmlns:w16sdtdh="http://schemas.microsoft.com/office/word/2020/wordml/sdtdatahash" xmlns:w16se="http://schemas.microsoft.com/office/word/2015/wordml/symex" mc:Ignorable="w14 w15 w16se w16cid w16 w16cex w16sdtdh">
+<w:styles xmlns:mc="http://schemas.openxmlformats.org/markup-compatibility/2006" xmlns:r="http://schemas.openxmlformats.org/officeDocument/2006/relationships" xmlns:w="http://schemas.openxmlformats.org/wordprocessingml/2006/main" xmlns:w14="http://schemas.microsoft.com/office/word/2010/wordml" xmlns:w15="http://schemas.microsoft.com/office/word/2012/wordml" xmlns:w16cex="http://schemas.microsoft.com/office/word/2018/wordml/cex" xmlns:w16cid="http://schemas.microsoft.com/office/word/2016/wordml/cid" xmlns:w16="http://schemas.microsoft.com/office/word/2018/wordml" xmlns:w16du="http://schemas.microsoft.com/office/word/2023/wordml/word16du" xmlns:w16sdtdh="http://schemas.microsoft.com/office/word/2020/wordml/sdtdatahash" xmlns:w16sdtfl="http://schemas.microsoft.com/office/word/2024/wordml/sdtformatlock" xmlns:w16se="http://schemas.microsoft.com/office/word/2015/wordml/symex" mc:Ignorable="w14 w15 w16se w16cid w16 w16cex w16sdtdh w16sdtfl w16du">
   <w:docDefaults>
     <w:rPrDefault>
       <w:rPr>

</xml_diff>